<commit_message>
Word file with class and internet material used in project
</commit_message>
<xml_diff>
--- a/Rodgers_PythonChallenge_WorkingWordFile.docx
+++ b/Rodgers_PythonChallenge_WorkingWordFile.docx
@@ -436,6 +436,9 @@
     <w:p>
       <w:pPr>
         <w:spacing w:after="0"/>
+        <w:rPr>
+          <w:highlight w:val="green"/>
+        </w:rPr>
       </w:pPr>
       <w:r>
         <w:t xml:space="preserve">  </w:t>
@@ -444,63 +447,114 @@
         <w:tab/>
       </w:r>
       <w:r>
+        <w:rPr>
+          <w:highlight w:val="green"/>
+        </w:rPr>
         <w:t>Financial Analysis</w:t>
       </w:r>
     </w:p>
     <w:p>
       <w:pPr>
         <w:spacing w:after="0"/>
-      </w:pPr>
-      <w:r>
+        <w:rPr>
+          <w:highlight w:val="green"/>
+        </w:rPr>
+      </w:pPr>
+      <w:r>
+        <w:rPr>
+          <w:highlight w:val="green"/>
+        </w:rPr>
         <w:t xml:space="preserve">  </w:t>
       </w:r>
       <w:r>
+        <w:rPr>
+          <w:highlight w:val="green"/>
+        </w:rPr>
         <w:tab/>
       </w:r>
       <w:r>
+        <w:rPr>
+          <w:highlight w:val="green"/>
+        </w:rPr>
         <w:t>----------------------------</w:t>
       </w:r>
     </w:p>
     <w:p>
       <w:pPr>
         <w:spacing w:after="0"/>
-      </w:pPr>
-      <w:r>
+        <w:rPr>
+          <w:highlight w:val="green"/>
+        </w:rPr>
+      </w:pPr>
+      <w:r>
+        <w:rPr>
+          <w:highlight w:val="green"/>
+        </w:rPr>
         <w:t xml:space="preserve">  </w:t>
       </w:r>
       <w:r>
+        <w:rPr>
+          <w:highlight w:val="green"/>
+        </w:rPr>
         <w:tab/>
       </w:r>
       <w:r>
+        <w:rPr>
+          <w:highlight w:val="green"/>
+        </w:rPr>
         <w:t>Total Months: 86</w:t>
       </w:r>
     </w:p>
     <w:p>
       <w:pPr>
         <w:spacing w:after="0"/>
-      </w:pPr>
-      <w:r>
+        <w:rPr>
+          <w:highlight w:val="green"/>
+        </w:rPr>
+      </w:pPr>
+      <w:r>
+        <w:rPr>
+          <w:highlight w:val="green"/>
+        </w:rPr>
         <w:t xml:space="preserve">  </w:t>
       </w:r>
       <w:r>
+        <w:rPr>
+          <w:highlight w:val="green"/>
+        </w:rPr>
         <w:tab/>
       </w:r>
       <w:r>
+        <w:rPr>
+          <w:highlight w:val="green"/>
+        </w:rPr>
         <w:t>Total: $38382578</w:t>
       </w:r>
     </w:p>
     <w:p>
       <w:pPr>
         <w:spacing w:after="0"/>
-      </w:pPr>
-      <w:r>
+        <w:rPr>
+          <w:highlight w:val="green"/>
+        </w:rPr>
+      </w:pPr>
+      <w:r>
+        <w:rPr>
+          <w:highlight w:val="green"/>
+        </w:rPr>
         <w:t xml:space="preserve">  </w:t>
       </w:r>
       <w:r>
+        <w:rPr>
+          <w:highlight w:val="green"/>
+        </w:rPr>
         <w:tab/>
         <w:t>Average Change</w:t>
       </w:r>
       <w:r>
+        <w:rPr>
+          <w:highlight w:val="green"/>
+        </w:rPr>
         <w:t>: $-2315.12</w:t>
       </w:r>
     </w:p>
@@ -508,42 +562,48 @@
       <w:pPr>
         <w:spacing w:after="0"/>
         <w:rPr>
-          <w:highlight w:val="yellow"/>
-        </w:rPr>
-      </w:pPr>
-      <w:r>
+          <w:highlight w:val="green"/>
+        </w:rPr>
+      </w:pPr>
+      <w:r>
+        <w:rPr>
+          <w:highlight w:val="green"/>
+        </w:rPr>
         <w:t xml:space="preserve">  </w:t>
       </w:r>
       <w:r>
+        <w:rPr>
+          <w:highlight w:val="green"/>
+        </w:rPr>
         <w:tab/>
       </w:r>
       <w:r>
         <w:rPr>
-          <w:highlight w:val="yellow"/>
+          <w:highlight w:val="green"/>
         </w:rPr>
         <w:t>Greatest Increase in Profits: Feb-2012 ($1</w:t>
       </w:r>
       <w:r>
         <w:rPr>
-          <w:highlight w:val="yellow"/>
+          <w:highlight w:val="green"/>
         </w:rPr>
         <w:t>,</w:t>
       </w:r>
       <w:r>
         <w:rPr>
-          <w:highlight w:val="yellow"/>
+          <w:highlight w:val="green"/>
         </w:rPr>
         <w:t>926</w:t>
       </w:r>
       <w:r>
         <w:rPr>
-          <w:highlight w:val="yellow"/>
+          <w:highlight w:val="green"/>
         </w:rPr>
         <w:t>,</w:t>
       </w:r>
       <w:r>
         <w:rPr>
-          <w:highlight w:val="yellow"/>
+          <w:highlight w:val="green"/>
         </w:rPr>
         <w:t>159)</w:t>
       </w:r>
@@ -554,19 +614,19 @@
       </w:pPr>
       <w:r>
         <w:rPr>
-          <w:highlight w:val="yellow"/>
+          <w:highlight w:val="green"/>
         </w:rPr>
         <w:t xml:space="preserve">  </w:t>
       </w:r>
       <w:r>
         <w:rPr>
-          <w:highlight w:val="yellow"/>
+          <w:highlight w:val="green"/>
         </w:rPr>
         <w:tab/>
       </w:r>
       <w:r>
         <w:rPr>
-          <w:highlight w:val="yellow"/>
+          <w:highlight w:val="green"/>
         </w:rPr>
         <w:t>Greatest Decrease in Profits: Sep-2013 ($-2196167)</w:t>
       </w:r>
@@ -596,7 +656,19 @@
         <w:rPr>
           <w:highlight w:val="yellow"/>
         </w:rPr>
-        <w:t>In addition, your final script should both print the analysis to the terminal and export a text file with the results.</w:t>
+        <w:t xml:space="preserve">In addition, your final script should both </w:t>
+      </w:r>
+      <w:r>
+        <w:rPr>
+          <w:highlight w:val="green"/>
+        </w:rPr>
+        <w:t xml:space="preserve">print the analysis to the terminal </w:t>
+      </w:r>
+      <w:r>
+        <w:rPr>
+          <w:highlight w:val="yellow"/>
+        </w:rPr>
+        <w:t>and export a text file with the results.</w:t>
       </w:r>
     </w:p>
     <w:p>
@@ -788,96 +860,171 @@
     <w:p>
       <w:pPr>
         <w:spacing w:after="0"/>
-      </w:pPr>
-      <w:r>
-        <w:t xml:space="preserve">  Election Results</w:t>
+        <w:rPr>
+          <w:highlight w:val="cyan"/>
+        </w:rPr>
+      </w:pPr>
+      <w:r>
+        <w:t xml:space="preserve">  </w:t>
+      </w:r>
+      <w:r>
+        <w:rPr>
+          <w:highlight w:val="cyan"/>
+        </w:rPr>
+        <w:t>Election Results</w:t>
       </w:r>
     </w:p>
     <w:p>
       <w:pPr>
         <w:spacing w:after="0"/>
-      </w:pPr>
-      <w:r>
+        <w:rPr>
+          <w:highlight w:val="cyan"/>
+        </w:rPr>
+      </w:pPr>
+      <w:r>
+        <w:rPr>
+          <w:highlight w:val="cyan"/>
+        </w:rPr>
         <w:t xml:space="preserve">  -------------------------</w:t>
       </w:r>
     </w:p>
     <w:p>
       <w:pPr>
         <w:spacing w:after="0"/>
-      </w:pPr>
-      <w:r>
+        <w:rPr>
+          <w:highlight w:val="cyan"/>
+        </w:rPr>
+      </w:pPr>
+      <w:r>
+        <w:rPr>
+          <w:highlight w:val="cyan"/>
+        </w:rPr>
         <w:t xml:space="preserve">  Total Votes: 3521001</w:t>
       </w:r>
     </w:p>
     <w:p>
       <w:pPr>
         <w:spacing w:after="0"/>
-      </w:pPr>
-      <w:r>
+        <w:rPr>
+          <w:highlight w:val="cyan"/>
+        </w:rPr>
+      </w:pPr>
+      <w:r>
+        <w:rPr>
+          <w:highlight w:val="cyan"/>
+        </w:rPr>
         <w:t xml:space="preserve">  -------------------------</w:t>
       </w:r>
     </w:p>
     <w:p>
       <w:pPr>
         <w:spacing w:after="0"/>
-      </w:pPr>
-      <w:r>
+        <w:rPr>
+          <w:highlight w:val="cyan"/>
+        </w:rPr>
+      </w:pPr>
+      <w:r>
+        <w:rPr>
+          <w:highlight w:val="cyan"/>
+        </w:rPr>
         <w:t xml:space="preserve">  Khan: 63.000% (2218231)</w:t>
       </w:r>
     </w:p>
     <w:p>
       <w:pPr>
         <w:spacing w:after="0"/>
-      </w:pPr>
-      <w:r>
+        <w:rPr>
+          <w:highlight w:val="cyan"/>
+        </w:rPr>
+      </w:pPr>
+      <w:r>
+        <w:rPr>
+          <w:highlight w:val="cyan"/>
+        </w:rPr>
         <w:t xml:space="preserve">  </w:t>
       </w:r>
       <w:proofErr w:type="spellStart"/>
       <w:r>
+        <w:rPr>
+          <w:highlight w:val="cyan"/>
+        </w:rPr>
         <w:t>Correy</w:t>
       </w:r>
       <w:proofErr w:type="spellEnd"/>
       <w:r>
+        <w:rPr>
+          <w:highlight w:val="cyan"/>
+        </w:rPr>
         <w:t>: 20.000% (704200)</w:t>
       </w:r>
     </w:p>
     <w:p>
       <w:pPr>
         <w:spacing w:after="0"/>
-      </w:pPr>
-      <w:r>
+        <w:rPr>
+          <w:highlight w:val="cyan"/>
+        </w:rPr>
+      </w:pPr>
+      <w:r>
+        <w:rPr>
+          <w:highlight w:val="cyan"/>
+        </w:rPr>
         <w:t xml:space="preserve">  Li: 14.000% (492940)</w:t>
       </w:r>
     </w:p>
     <w:p>
       <w:pPr>
         <w:spacing w:after="0"/>
-      </w:pPr>
-      <w:r>
+        <w:rPr>
+          <w:highlight w:val="cyan"/>
+        </w:rPr>
+      </w:pPr>
+      <w:r>
+        <w:rPr>
+          <w:highlight w:val="cyan"/>
+        </w:rPr>
         <w:t xml:space="preserve">  </w:t>
       </w:r>
       <w:proofErr w:type="spellStart"/>
       <w:r>
+        <w:rPr>
+          <w:highlight w:val="cyan"/>
+        </w:rPr>
         <w:t>O'Tooley</w:t>
       </w:r>
       <w:proofErr w:type="spellEnd"/>
       <w:r>
+        <w:rPr>
+          <w:highlight w:val="cyan"/>
+        </w:rPr>
         <w:t>: 3.000% (105630)</w:t>
       </w:r>
     </w:p>
     <w:p>
       <w:pPr>
         <w:spacing w:after="0"/>
-      </w:pPr>
-      <w:r>
+        <w:rPr>
+          <w:highlight w:val="cyan"/>
+        </w:rPr>
+      </w:pPr>
+      <w:r>
+        <w:rPr>
+          <w:highlight w:val="cyan"/>
+        </w:rPr>
         <w:t xml:space="preserve">  -------------------------</w:t>
       </w:r>
     </w:p>
     <w:p>
       <w:pPr>
         <w:spacing w:after="0"/>
-      </w:pPr>
-      <w:r>
+        <w:rPr>
+          <w:highlight w:val="cyan"/>
+        </w:rPr>
+      </w:pPr>
+      <w:r>
+        <w:rPr>
+          <w:highlight w:val="cyan"/>
+        </w:rPr>
         <w:t xml:space="preserve">  Winner: Khan</w:t>
       </w:r>
     </w:p>
@@ -886,6 +1033,9 @@
         <w:spacing w:after="0"/>
       </w:pPr>
       <w:r>
+        <w:rPr>
+          <w:highlight w:val="cyan"/>
+        </w:rPr>
         <w:t xml:space="preserve">  -------------------------</w:t>
       </w:r>
     </w:p>
@@ -14489,6 +14639,7 @@
           <w:color w:val="D4D4D4"/>
           <w:sz w:val="21"/>
           <w:szCs w:val="21"/>
+          <w:lang w:val="fr-FR"/>
         </w:rPr>
       </w:pPr>
       <w:r>
@@ -14500,6 +14651,7 @@
         </w:rPr>
         <w:t>    </w:t>
       </w:r>
+      <w:proofErr w:type="spellStart"/>
       <w:proofErr w:type="gramStart"/>
       <w:r>
         <w:rPr>
@@ -14507,15 +14659,18 @@
           <w:color w:val="DCDCAA"/>
           <w:sz w:val="21"/>
           <w:szCs w:val="21"/>
+          <w:lang w:val="fr-FR"/>
         </w:rPr>
         <w:t>print</w:t>
       </w:r>
-      <w:r>
-        <w:rPr>
-          <w:rFonts w:ascii="Consolas" w:eastAsia="Times New Roman" w:hAnsi="Consolas" w:cs="Times New Roman"/>
-          <w:color w:val="D4D4D4"/>
-          <w:sz w:val="21"/>
-          <w:szCs w:val="21"/>
+      <w:proofErr w:type="spellEnd"/>
+      <w:r>
+        <w:rPr>
+          <w:rFonts w:ascii="Consolas" w:eastAsia="Times New Roman" w:hAnsi="Consolas" w:cs="Times New Roman"/>
+          <w:color w:val="D4D4D4"/>
+          <w:sz w:val="21"/>
+          <w:szCs w:val="21"/>
+          <w:lang w:val="fr-FR"/>
         </w:rPr>
         <w:t>(</w:t>
       </w:r>
@@ -14526,6 +14681,7 @@
           <w:color w:val="CE9178"/>
           <w:sz w:val="21"/>
           <w:szCs w:val="21"/>
+          <w:lang w:val="fr-FR"/>
         </w:rPr>
         <w:t>'  '</w:t>
       </w:r>
@@ -14535,6 +14691,7 @@
           <w:color w:val="D4D4D4"/>
           <w:sz w:val="21"/>
           <w:szCs w:val="21"/>
+          <w:lang w:val="fr-FR"/>
         </w:rPr>
         <w:t>)</w:t>
       </w:r>
@@ -14548,17 +14705,20 @@
           <w:color w:val="D4D4D4"/>
           <w:sz w:val="21"/>
           <w:szCs w:val="21"/>
-        </w:rPr>
-      </w:pPr>
-      <w:r>
-        <w:rPr>
-          <w:rFonts w:ascii="Consolas" w:eastAsia="Times New Roman" w:hAnsi="Consolas" w:cs="Times New Roman"/>
-          <w:color w:val="D4D4D4"/>
-          <w:sz w:val="21"/>
-          <w:szCs w:val="21"/>
+          <w:lang w:val="fr-FR"/>
+        </w:rPr>
+      </w:pPr>
+      <w:r>
+        <w:rPr>
+          <w:rFonts w:ascii="Consolas" w:eastAsia="Times New Roman" w:hAnsi="Consolas" w:cs="Times New Roman"/>
+          <w:color w:val="D4D4D4"/>
+          <w:sz w:val="21"/>
+          <w:szCs w:val="21"/>
+          <w:lang w:val="fr-FR"/>
         </w:rPr>
         <w:t>    </w:t>
       </w:r>
+      <w:proofErr w:type="spellStart"/>
       <w:proofErr w:type="gramStart"/>
       <w:r>
         <w:rPr>
@@ -14566,15 +14726,18 @@
           <w:color w:val="DCDCAA"/>
           <w:sz w:val="21"/>
           <w:szCs w:val="21"/>
+          <w:lang w:val="fr-FR"/>
         </w:rPr>
         <w:t>print</w:t>
       </w:r>
-      <w:r>
-        <w:rPr>
-          <w:rFonts w:ascii="Consolas" w:eastAsia="Times New Roman" w:hAnsi="Consolas" w:cs="Times New Roman"/>
-          <w:color w:val="D4D4D4"/>
-          <w:sz w:val="21"/>
-          <w:szCs w:val="21"/>
+      <w:proofErr w:type="spellEnd"/>
+      <w:r>
+        <w:rPr>
+          <w:rFonts w:ascii="Consolas" w:eastAsia="Times New Roman" w:hAnsi="Consolas" w:cs="Times New Roman"/>
+          <w:color w:val="D4D4D4"/>
+          <w:sz w:val="21"/>
+          <w:szCs w:val="21"/>
+          <w:lang w:val="fr-FR"/>
         </w:rPr>
         <w:t>(</w:t>
       </w:r>
@@ -14585,6 +14748,7 @@
           <w:color w:val="CE9178"/>
           <w:sz w:val="21"/>
           <w:szCs w:val="21"/>
+          <w:lang w:val="fr-FR"/>
         </w:rPr>
         <w:t>'  '</w:t>
       </w:r>
@@ -14594,6 +14758,7 @@
           <w:color w:val="D4D4D4"/>
           <w:sz w:val="21"/>
           <w:szCs w:val="21"/>
+          <w:lang w:val="fr-FR"/>
         </w:rPr>
         <w:t>)</w:t>
       </w:r>
@@ -14607,17 +14772,20 @@
           <w:color w:val="D4D4D4"/>
           <w:sz w:val="21"/>
           <w:szCs w:val="21"/>
-        </w:rPr>
-      </w:pPr>
-      <w:r>
-        <w:rPr>
-          <w:rFonts w:ascii="Consolas" w:eastAsia="Times New Roman" w:hAnsi="Consolas" w:cs="Times New Roman"/>
-          <w:color w:val="D4D4D4"/>
-          <w:sz w:val="21"/>
-          <w:szCs w:val="21"/>
+          <w:lang w:val="fr-FR"/>
+        </w:rPr>
+      </w:pPr>
+      <w:r>
+        <w:rPr>
+          <w:rFonts w:ascii="Consolas" w:eastAsia="Times New Roman" w:hAnsi="Consolas" w:cs="Times New Roman"/>
+          <w:color w:val="D4D4D4"/>
+          <w:sz w:val="21"/>
+          <w:szCs w:val="21"/>
+          <w:lang w:val="fr-FR"/>
         </w:rPr>
         <w:t>    </w:t>
       </w:r>
+      <w:proofErr w:type="spellStart"/>
       <w:proofErr w:type="gramStart"/>
       <w:r>
         <w:rPr>
@@ -14625,15 +14793,18 @@
           <w:color w:val="DCDCAA"/>
           <w:sz w:val="21"/>
           <w:szCs w:val="21"/>
+          <w:lang w:val="fr-FR"/>
         </w:rPr>
         <w:t>print</w:t>
       </w:r>
-      <w:r>
-        <w:rPr>
-          <w:rFonts w:ascii="Consolas" w:eastAsia="Times New Roman" w:hAnsi="Consolas" w:cs="Times New Roman"/>
-          <w:color w:val="D4D4D4"/>
-          <w:sz w:val="21"/>
-          <w:szCs w:val="21"/>
+      <w:proofErr w:type="spellEnd"/>
+      <w:r>
+        <w:rPr>
+          <w:rFonts w:ascii="Consolas" w:eastAsia="Times New Roman" w:hAnsi="Consolas" w:cs="Times New Roman"/>
+          <w:color w:val="D4D4D4"/>
+          <w:sz w:val="21"/>
+          <w:szCs w:val="21"/>
+          <w:lang w:val="fr-FR"/>
         </w:rPr>
         <w:t>(</w:t>
       </w:r>
@@ -14644,6 +14815,7 @@
           <w:color w:val="CE9178"/>
           <w:sz w:val="21"/>
           <w:szCs w:val="21"/>
+          <w:lang w:val="fr-FR"/>
         </w:rPr>
         <w:t>'~~~~~~~~~~~~~~~~~~~~~~~~~~~~'</w:t>
       </w:r>
@@ -14653,6 +14825,7 @@
           <w:color w:val="D4D4D4"/>
           <w:sz w:val="21"/>
           <w:szCs w:val="21"/>
+          <w:lang w:val="fr-FR"/>
         </w:rPr>
         <w:t>)</w:t>
       </w:r>
@@ -14666,17 +14839,20 @@
           <w:color w:val="D4D4D4"/>
           <w:sz w:val="21"/>
           <w:szCs w:val="21"/>
-        </w:rPr>
-      </w:pPr>
-      <w:r>
-        <w:rPr>
-          <w:rFonts w:ascii="Consolas" w:eastAsia="Times New Roman" w:hAnsi="Consolas" w:cs="Times New Roman"/>
-          <w:color w:val="D4D4D4"/>
-          <w:sz w:val="21"/>
-          <w:szCs w:val="21"/>
+          <w:lang w:val="fr-FR"/>
+        </w:rPr>
+      </w:pPr>
+      <w:r>
+        <w:rPr>
+          <w:rFonts w:ascii="Consolas" w:eastAsia="Times New Roman" w:hAnsi="Consolas" w:cs="Times New Roman"/>
+          <w:color w:val="D4D4D4"/>
+          <w:sz w:val="21"/>
+          <w:szCs w:val="21"/>
+          <w:lang w:val="fr-FR"/>
         </w:rPr>
         <w:t>    </w:t>
       </w:r>
+      <w:proofErr w:type="spellStart"/>
       <w:proofErr w:type="gramStart"/>
       <w:r>
         <w:rPr>
@@ -14684,15 +14860,18 @@
           <w:color w:val="DCDCAA"/>
           <w:sz w:val="21"/>
           <w:szCs w:val="21"/>
+          <w:lang w:val="fr-FR"/>
         </w:rPr>
         <w:t>print</w:t>
       </w:r>
-      <w:r>
-        <w:rPr>
-          <w:rFonts w:ascii="Consolas" w:eastAsia="Times New Roman" w:hAnsi="Consolas" w:cs="Times New Roman"/>
-          <w:color w:val="D4D4D4"/>
-          <w:sz w:val="21"/>
-          <w:szCs w:val="21"/>
+      <w:proofErr w:type="spellEnd"/>
+      <w:r>
+        <w:rPr>
+          <w:rFonts w:ascii="Consolas" w:eastAsia="Times New Roman" w:hAnsi="Consolas" w:cs="Times New Roman"/>
+          <w:color w:val="D4D4D4"/>
+          <w:sz w:val="21"/>
+          <w:szCs w:val="21"/>
+          <w:lang w:val="fr-FR"/>
         </w:rPr>
         <w:t>(</w:t>
       </w:r>
@@ -14703,15 +14882,39 @@
           <w:color w:val="CE9178"/>
           <w:sz w:val="21"/>
           <w:szCs w:val="21"/>
-        </w:rPr>
-        <w:t>'Financial Analysis'</w:t>
-      </w:r>
-      <w:r>
-        <w:rPr>
-          <w:rFonts w:ascii="Consolas" w:eastAsia="Times New Roman" w:hAnsi="Consolas" w:cs="Times New Roman"/>
-          <w:color w:val="D4D4D4"/>
-          <w:sz w:val="21"/>
-          <w:szCs w:val="21"/>
+          <w:lang w:val="fr-FR"/>
+        </w:rPr>
+        <w:t>'Financial </w:t>
+      </w:r>
+      <w:proofErr w:type="spellStart"/>
+      <w:r>
+        <w:rPr>
+          <w:rFonts w:ascii="Consolas" w:eastAsia="Times New Roman" w:hAnsi="Consolas" w:cs="Times New Roman"/>
+          <w:color w:val="CE9178"/>
+          <w:sz w:val="21"/>
+          <w:szCs w:val="21"/>
+          <w:lang w:val="fr-FR"/>
+        </w:rPr>
+        <w:t>Analysis</w:t>
+      </w:r>
+      <w:proofErr w:type="spellEnd"/>
+      <w:r>
+        <w:rPr>
+          <w:rFonts w:ascii="Consolas" w:eastAsia="Times New Roman" w:hAnsi="Consolas" w:cs="Times New Roman"/>
+          <w:color w:val="CE9178"/>
+          <w:sz w:val="21"/>
+          <w:szCs w:val="21"/>
+          <w:lang w:val="fr-FR"/>
+        </w:rPr>
+        <w:t>'</w:t>
+      </w:r>
+      <w:r>
+        <w:rPr>
+          <w:rFonts w:ascii="Consolas" w:eastAsia="Times New Roman" w:hAnsi="Consolas" w:cs="Times New Roman"/>
+          <w:color w:val="D4D4D4"/>
+          <w:sz w:val="21"/>
+          <w:szCs w:val="21"/>
+          <w:lang w:val="fr-FR"/>
         </w:rPr>
         <w:t>)</w:t>
       </w:r>
@@ -14733,6 +14936,7 @@
           <w:color w:val="D4D4D4"/>
           <w:sz w:val="21"/>
           <w:szCs w:val="21"/>
+          <w:lang w:val="fr-FR"/>
         </w:rPr>
         <w:t>    </w:t>
       </w:r>
@@ -15348,6 +15552,7 @@
           <w:color w:val="D4D4D4"/>
           <w:sz w:val="21"/>
           <w:szCs w:val="21"/>
+          <w:lang w:val="fr-FR"/>
         </w:rPr>
       </w:pPr>
       <w:r>
@@ -15359,6 +15564,7 @@
         </w:rPr>
         <w:t>    </w:t>
       </w:r>
+      <w:proofErr w:type="spellStart"/>
       <w:proofErr w:type="gramStart"/>
       <w:r>
         <w:rPr>
@@ -15366,15 +15572,18 @@
           <w:color w:val="DCDCAA"/>
           <w:sz w:val="21"/>
           <w:szCs w:val="21"/>
+          <w:lang w:val="fr-FR"/>
         </w:rPr>
         <w:t>print</w:t>
       </w:r>
-      <w:r>
-        <w:rPr>
-          <w:rFonts w:ascii="Consolas" w:eastAsia="Times New Roman" w:hAnsi="Consolas" w:cs="Times New Roman"/>
-          <w:color w:val="D4D4D4"/>
-          <w:sz w:val="21"/>
-          <w:szCs w:val="21"/>
+      <w:proofErr w:type="spellEnd"/>
+      <w:r>
+        <w:rPr>
+          <w:rFonts w:ascii="Consolas" w:eastAsia="Times New Roman" w:hAnsi="Consolas" w:cs="Times New Roman"/>
+          <w:color w:val="D4D4D4"/>
+          <w:sz w:val="21"/>
+          <w:szCs w:val="21"/>
+          <w:lang w:val="fr-FR"/>
         </w:rPr>
         <w:t>(</w:t>
       </w:r>
@@ -15385,6 +15594,7 @@
           <w:color w:val="CE9178"/>
           <w:sz w:val="21"/>
           <w:szCs w:val="21"/>
+          <w:lang w:val="fr-FR"/>
         </w:rPr>
         <w:t>'  '</w:t>
       </w:r>
@@ -15394,6 +15604,7 @@
           <w:color w:val="D4D4D4"/>
           <w:sz w:val="21"/>
           <w:szCs w:val="21"/>
+          <w:lang w:val="fr-FR"/>
         </w:rPr>
         <w:t>)</w:t>
       </w:r>
@@ -15407,17 +15618,20 @@
           <w:color w:val="D4D4D4"/>
           <w:sz w:val="21"/>
           <w:szCs w:val="21"/>
-        </w:rPr>
-      </w:pPr>
-      <w:r>
-        <w:rPr>
-          <w:rFonts w:ascii="Consolas" w:eastAsia="Times New Roman" w:hAnsi="Consolas" w:cs="Times New Roman"/>
-          <w:color w:val="D4D4D4"/>
-          <w:sz w:val="21"/>
-          <w:szCs w:val="21"/>
+          <w:lang w:val="fr-FR"/>
+        </w:rPr>
+      </w:pPr>
+      <w:r>
+        <w:rPr>
+          <w:rFonts w:ascii="Consolas" w:eastAsia="Times New Roman" w:hAnsi="Consolas" w:cs="Times New Roman"/>
+          <w:color w:val="D4D4D4"/>
+          <w:sz w:val="21"/>
+          <w:szCs w:val="21"/>
+          <w:lang w:val="fr-FR"/>
         </w:rPr>
         <w:t>    </w:t>
       </w:r>
+      <w:proofErr w:type="spellStart"/>
       <w:proofErr w:type="gramStart"/>
       <w:r>
         <w:rPr>
@@ -15425,15 +15639,18 @@
           <w:color w:val="DCDCAA"/>
           <w:sz w:val="21"/>
           <w:szCs w:val="21"/>
+          <w:lang w:val="fr-FR"/>
         </w:rPr>
         <w:t>print</w:t>
       </w:r>
-      <w:r>
-        <w:rPr>
-          <w:rFonts w:ascii="Consolas" w:eastAsia="Times New Roman" w:hAnsi="Consolas" w:cs="Times New Roman"/>
-          <w:color w:val="D4D4D4"/>
-          <w:sz w:val="21"/>
-          <w:szCs w:val="21"/>
+      <w:proofErr w:type="spellEnd"/>
+      <w:r>
+        <w:rPr>
+          <w:rFonts w:ascii="Consolas" w:eastAsia="Times New Roman" w:hAnsi="Consolas" w:cs="Times New Roman"/>
+          <w:color w:val="D4D4D4"/>
+          <w:sz w:val="21"/>
+          <w:szCs w:val="21"/>
+          <w:lang w:val="fr-FR"/>
         </w:rPr>
         <w:t>(</w:t>
       </w:r>
@@ -15444,6 +15661,7 @@
           <w:color w:val="CE9178"/>
           <w:sz w:val="21"/>
           <w:szCs w:val="21"/>
+          <w:lang w:val="fr-FR"/>
         </w:rPr>
         <w:t>'  '</w:t>
       </w:r>
@@ -15453,6 +15671,7 @@
           <w:color w:val="D4D4D4"/>
           <w:sz w:val="21"/>
           <w:szCs w:val="21"/>
+          <w:lang w:val="fr-FR"/>
         </w:rPr>
         <w:t>)</w:t>
       </w:r>
@@ -15466,26 +15685,28 @@
           <w:color w:val="D4D4D4"/>
           <w:sz w:val="21"/>
           <w:szCs w:val="21"/>
-        </w:rPr>
-      </w:pPr>
-    </w:p>
-    <w:p>
-      <w:pPr>
-        <w:shd w:val="clear" w:color="auto" w:fill="1E1E1E"/>
-        <w:spacing w:after="0" w:line="285" w:lineRule="atLeast"/>
-        <w:rPr>
-          <w:rFonts w:ascii="Consolas" w:eastAsia="Times New Roman" w:hAnsi="Consolas" w:cs="Times New Roman"/>
-          <w:color w:val="D4D4D4"/>
-          <w:sz w:val="21"/>
-          <w:szCs w:val="21"/>
-        </w:rPr>
-      </w:pPr>
-      <w:r>
-        <w:rPr>
-          <w:rFonts w:ascii="Consolas" w:eastAsia="Times New Roman" w:hAnsi="Consolas" w:cs="Times New Roman"/>
-          <w:color w:val="D4D4D4"/>
-          <w:sz w:val="21"/>
-          <w:szCs w:val="21"/>
+          <w:lang w:val="fr-FR"/>
+        </w:rPr>
+      </w:pPr>
+    </w:p>
+    <w:p>
+      <w:pPr>
+        <w:shd w:val="clear" w:color="auto" w:fill="1E1E1E"/>
+        <w:spacing w:after="0" w:line="285" w:lineRule="atLeast"/>
+        <w:rPr>
+          <w:rFonts w:ascii="Consolas" w:eastAsia="Times New Roman" w:hAnsi="Consolas" w:cs="Times New Roman"/>
+          <w:color w:val="D4D4D4"/>
+          <w:sz w:val="21"/>
+          <w:szCs w:val="21"/>
+        </w:rPr>
+      </w:pPr>
+      <w:r>
+        <w:rPr>
+          <w:rFonts w:ascii="Consolas" w:eastAsia="Times New Roman" w:hAnsi="Consolas" w:cs="Times New Roman"/>
+          <w:color w:val="D4D4D4"/>
+          <w:sz w:val="21"/>
+          <w:szCs w:val="21"/>
+          <w:lang w:val="fr-FR"/>
         </w:rPr>
         <w:t>    </w:t>
       </w:r>

</xml_diff>